<commit_message>
Line wrapping for template functions.
</commit_message>
<xml_diff>
--- a/tests/testthat/docx/test0.docx
+++ b/tests/testthat/docx/test0.docx
@@ -6,7 +6,7 @@
       <w:headerReference w:type="default" r:id="rId6"/>
       <w:footerReference w:type="default" r:id="rId7"/>
       <w:pgSz w:w="15840" w:h="12240"/>
-      <w:pgMar w:top="1440" w:right="1440" w:bottom="1440" w:left="1440" w:header="720" w:footer="720" w:gutter="0"/>
+      <w:pgMar w:top="1440" w:right="1440" w:bottom="1440" w:left="1440" w:header="1440" w:footer="1440" w:gutter="0"/>
       <w:cols w:space="720"/>
       <w:docGrid w:linePitch="360"/>
     </w:sectPr>
@@ -24,14 +24,19 @@
       </w:tblPr>
       <w:tr>
         <w:trPr>
-          <w:trHeight w:hRule="exact" w:val="288"/>
+          <w:trHeight w:hRule="exact" w:val="360"/>
         </w:trPr>
         <w:tc>
           <w:p>
             <w:pPr>
               <w:jc w:val="center"/>
+              <w:spacing w:after="0"/>
             </w:pPr>
             <w:r>
+              <w:rPr>
+                <w:sz w:val="28"/>
+                <w:szCs w:val="28"/>
+              </w:rPr>
               <w:t xml:space="preserve">Here is my first title</w:t>
             </w:r>
           </w:p>
@@ -39,7 +44,7 @@
       </w:tr>
       <w:tr>
         <w:trPr>
-          <w:trHeight w:hRule="exact" w:val="288"/>
+          <w:trHeight w:hRule="exact" w:val="245"/>
         </w:trPr>
         <w:tc>
           <w:p>
@@ -80,25 +85,22 @@
               <w:jc w:val="left"/>
             </w:pPr>
             <w:r>
-              <w:t xml:space="preserve">Lorem ipsum dolor sit amet, consectetur adipiscing elit, sed do eiusmod</w:t>
-            </w:r>
-            <w:r>
-              <w:t xml:space="preserve">tempor incididunt ut labore et dolore magna aliqua. Ut enim ad minim</w:t>
-            </w:r>
-            <w:r>
-              <w:t xml:space="preserve">veniam, quis nostrud exercitation ullamco laboris nisi ut aliquip ex ea</w:t>
-            </w:r>
-            <w:r>
-              <w:t xml:space="preserve">commodo consequat. Duis aute irure dolor in reprehenderit in voluptate</w:t>
-            </w:r>
-            <w:r>
-              <w:t xml:space="preserve">velit esse cillum dolore eu fugiat nulla pariatur. Excepteur sint occaecat</w:t>
-            </w:r>
-            <w:r>
-              <w:t xml:space="preserve">cupidatat non proident, sunt in culpa qui officia deserunt mollit anim id</w:t>
-            </w:r>
-            <w:r>
-              <w:t xml:space="preserve">est laborum.</w:t>
+              <w:t xml:space="preserve">Lorem ipsum dolor sit amet, consectetur adipiscing elit, sed do eiusmod tempor</w:t>
+            </w:r>
+            <w:r>
+              <w:t xml:space="preserve">incididunt ut labore et dolore magna aliqua. Ut enim ad minim veniam, quis nostrud</w:t>
+            </w:r>
+            <w:r>
+              <w:t xml:space="preserve">exercitation ullamco laboris nisi ut aliquip ex ea commodo consequat. Duis aute irure</w:t>
+            </w:r>
+            <w:r>
+              <w:t xml:space="preserve">dolor in reprehenderit in voluptate velit esse cillum dolore eu fugiat nulla pariatur.</w:t>
+            </w:r>
+            <w:r>
+              <w:t xml:space="preserve">Excepteur sint occaecat cupidatat non proident, sunt in culpa qui officia deserunt mollit</w:t>
+            </w:r>
+            <w:r>
+              <w:t xml:space="preserve">anim id est laborum.</w:t>
             </w:r>
           </w:p>
         </w:tc>
@@ -118,7 +120,7 @@
       </w:tblPr>
       <w:tr>
         <w:trPr>
-          <w:trHeight w:hRule="exact" w:val="288"/>
+          <w:trHeight w:hRule="exact" w:val="245"/>
         </w:trPr>
         <w:tc>
           <w:p>
@@ -130,22 +132,23 @@
       </w:tr>
       <w:tr>
         <w:trPr>
-          <w:trHeight w:hRule="exact" w:val="288"/>
+          <w:trHeight w:hRule="exact" w:val="245"/>
         </w:trPr>
         <w:tc>
           <w:p>
             <w:pPr>
               <w:jc w:val="left"/>
+              <w:spacing w:after="0"/>
             </w:pPr>
             <w:r>
-              <w:t xml:space="preserve">Here is a footnote</w:t>
+              <w:t xml:space="preserve">Here is a footnotey</w:t>
             </w:r>
           </w:p>
         </w:tc>
       </w:tr>
       <w:tr>
         <w:trPr>
-          <w:trHeight w:hRule="exact" w:val="288"/>
+          <w:trHeight w:hRule="exact" w:val="245"/>
         </w:trPr>
         <w:tc>
           <w:p>
@@ -232,7 +235,7 @@
     </w:tblGrid>
     <w:tr>
       <w:trPr>
-        <w:trHeight w:hRule="exact" w:val="288"/>
+        <w:trHeight w:hRule="exact" w:val="245"/>
       </w:trPr>
       <w:tc>
         <w:tcPr>
@@ -241,6 +244,7 @@
         <w:p>
           <w:pPr>
             <w:jc w:val="left"/>
+            <w:spacing w:after="0"/>
           </w:pPr>
           <w:r>
             <w:t xml:space="preserve">Page </w:t>
@@ -290,6 +294,7 @@
         <w:p>
           <w:pPr>
             <w:jc w:val="center"/>
+            <w:spacing w:after="0"/>
           </w:pPr>
           <w:r>
             <w:t xml:space="preserve">Center</w:t>
@@ -303,6 +308,7 @@
         <w:p>
           <w:pPr>
             <w:jc w:val="right"/>
+            <w:spacing w:after="0"/>
           </w:pPr>
           <w:r>
             <w:t xml:space="preserve">Right</w:t>
@@ -352,7 +358,7 @@
     </w:tblGrid>
     <w:tr>
       <w:trPr>
-        <w:trHeight w:hRule="exact" w:val="288"/>
+        <w:trHeight w:hRule="exact" w:val="245"/>
       </w:trPr>
       <w:tc>
         <w:tcPr>
@@ -361,6 +367,7 @@
         <w:p>
           <w:pPr>
             <w:jc w:val="left"/>
+            <w:spacing w:after="0"/>
           </w:pPr>
           <w:r>
             <w:t xml:space="preserve">Left1</w:t>
@@ -374,6 +381,7 @@
         <w:p>
           <w:pPr>
             <w:jc w:val="right"/>
+            <w:spacing w:after="0"/>
           </w:pPr>
           <w:r>
             <w:t xml:space="preserve">Right</w:t>
@@ -383,7 +391,7 @@
     </w:tr>
     <w:tr>
       <w:trPr>
-        <w:trHeight w:hRule="exact" w:val="288"/>
+        <w:trHeight w:hRule="exact" w:val="245"/>
       </w:trPr>
       <w:tc>
         <w:tcPr>
@@ -392,6 +400,7 @@
         <w:p>
           <w:pPr>
             <w:jc w:val="left"/>
+            <w:spacing w:after="0"/>
           </w:pPr>
           <w:r>
             <w:t xml:space="preserve">Left2</w:t>
@@ -405,6 +414,7 @@
         <w:p>
           <w:pPr>
             <w:jc w:val="right"/>
+            <w:spacing w:after="0"/>
           </w:pPr>
           <w:r>
             <w:t xml:space="preserve"> </w:t>
@@ -421,9 +431,9 @@
   <w:docDefaults>
     <w:rPrDefault>
       <w:rPr>
-        <w:rFonts w:ascii="Arial" w:hAnsi="Arial" w:cs="Arial"/>
-        <w:sz w:val="22"/>
-        <w:szCs w:val="22"/>
+        <w:rFonts w:ascii="Times New Roman" w:hAnsi="Times New Roman" w:cs="Times New Roman"/>
+        <w:sz w:val="20"/>
+        <w:szCs w:val="20"/>
         <w:lang w:val="en-US" w:eastAsia="en-US" w:bidi="ar-SA"/>
       </w:rPr>
     </w:rPrDefault>

</xml_diff>

<commit_message>
Alignment and border fixes.
</commit_message>
<xml_diff>
--- a/tests/testthat/docx/test0.docx
+++ b/tests/testthat/docx/test0.docx
@@ -12,8 +12,12 @@
     </w:sectPr>
     <w:tbl>
       <w:tblPr>
+        <w:tblCellMar>
+          <w:left w:w="72" w:type="dxa"/>
+          <w:right w:w="72" w:type="dxa"/>
+        </w:tblCellMar>
         <w:tblW w:w="7200"/>
-        <w:tblInd w:w="3010" w:type="dxa"/>
+        <w:tblInd w:w="130" w:type="dxa"/>
         <w:tblBorders>
           <w:top w:val="single" w:sz="4" w:space="0" w:color="auto"/>
           <w:bottom w:val="single" w:sz="4" w:space="0" w:color="auto"/>
@@ -56,19 +60,10 @@
         </w:tc>
       </w:tr>
     </w:tbl>
-    <w:p>
-      <w:pPr>
-        <w:spacing w:after="0" w:line="120" w:lineRule="auto"/>
-        <w:contextualSpacing/>
-        <w:rPr>
-          <w:sz w:val="0"/>
-        </w:rPr>
-      </w:pPr>
-    </w:p>
     <w:tbl>
       <w:tblPr>
         <w:tblW w:w="7200"/>
-        <w:tblInd w:w="3010" w:type="dxa"/>
+        <w:tblInd w:w="130" w:type="dxa"/>
         <w:tblBorders>
           <w:bottom w:val="single" w:sz="4" w:space="0" w:color="auto"/>
           <w:left w:val="single" w:sz="4" w:space="0" w:color="auto"/>
@@ -108,19 +103,14 @@
         </w:tc>
       </w:tr>
     </w:tbl>
-    <w:p>
-      <w:pPr>
-        <w:spacing w:after="0" w:line="120" w:lineRule="auto"/>
-        <w:contextualSpacing/>
-        <w:rPr>
-          <w:sz w:val="0"/>
-        </w:rPr>
-      </w:pPr>
-    </w:p>
     <w:tbl>
       <w:tblPr>
-        <w:tblW w:w="7200"/>
-        <w:tblInd w:w="3010" w:type="dxa"/>
+        <w:tblCellMar>
+          <w:left w:w="72" w:type="dxa"/>
+          <w:right w:w="72" w:type="dxa"/>
+        </w:tblCellMar>
+        <w:tblW w:w="7202"/>
+        <w:tblInd w:w="130" w:type="dxa"/>
         <w:tblBorders>
           <w:top w:val="single" w:sz="4" w:space="0" w:color="auto"/>
           <w:bottom w:val="single" w:sz="4" w:space="0" w:color="auto"/>
@@ -130,6 +120,9 @@
           <w:insideV w:val="single" w:sz="4" w:space="0" w:color="auto"/>
         </w:tblBorders>
       </w:tblPr>
+      <w:tblGrid>
+        <w:gridCol w:w="7202"/>
+      </w:tblGrid>
       <w:tr>
         <w:trPr>
           <w:trHeight w:hRule="exact" w:val="245"/>
@@ -171,6 +164,22 @@
         </w:tc>
       </w:tr>
     </w:tbl>
+    <w:p>
+      <w:pPr>
+        <w:spacing w:after="0" w:line="0" w:lineRule="none"/>
+        <w:rPr>
+          <w:sz w:val="0"/>
+        </w:rPr>
+      </w:pPr>
+    </w:p>
+    <w:p>
+      <w:pPr>
+        <w:spacing w:after="0" w:line="0" w:lineRule="none"/>
+        <w:rPr>
+          <w:sz w:val="0"/>
+        </w:rPr>
+      </w:pPr>
+    </w:p>
   </w:body>
 </w:document>
 </file>

</xml_diff>